<commit_message>
แก้ random cch อันไหม่ [completed]
*แก้ค่า r2 แล้ว
</commit_message>
<xml_diff>
--- a/task.docx
+++ b/task.docx
@@ -1052,6 +1052,90 @@
           <w:color w:val="FFFFFF" w:themeColor="background1"/>
         </w:rPr>
         <w:t>Node[3]</w:t>
+      </w:r>
+    </w:p>
+    <w:p>
+      <w:pPr>
+        <w:ind w:right="-900"/>
+        <w:rPr>
+          <w:color w:val="FFFFFF" w:themeColor="background1"/>
+        </w:rPr>
+      </w:pPr>
+      <w:r>
+        <w:rPr>
+          <w:color w:val="FFFFFF" w:themeColor="background1"/>
+        </w:rPr>
+        <w:t xml:space="preserve">                                     </w:t>
+      </w:r>
+      <w:r>
+        <w:rPr>
+          <w:color w:val="FFFFFF" w:themeColor="background1"/>
+        </w:rPr>
+        <w:t>[</w:t>
+      </w:r>
+      <w:r>
+        <w:rPr>
+          <w:rFonts w:hint="cs"/>
+          <w:color w:val="FFFFFF" w:themeColor="background1"/>
+          <w:cs/>
+        </w:rPr>
+        <w:t>ตำแหน่ง</w:t>
+      </w:r>
+      <w:r>
+        <w:rPr>
+          <w:color w:val="FFFFFF" w:themeColor="background1"/>
+        </w:rPr>
+        <w:t xml:space="preserve">x, </w:t>
+      </w:r>
+      <w:r>
+        <w:rPr>
+          <w:rFonts w:hint="cs"/>
+          <w:color w:val="FFFFFF" w:themeColor="background1"/>
+          <w:cs/>
+        </w:rPr>
+        <w:t>ตำแหน่ง</w:t>
+      </w:r>
+      <w:r>
+        <w:rPr>
+          <w:color w:val="FFFFFF" w:themeColor="background1"/>
+        </w:rPr>
+        <w:t xml:space="preserve">y, </w:t>
+      </w:r>
+      <w:r>
+        <w:rPr>
+          <w:rFonts w:hint="cs"/>
+          <w:color w:val="FFFFFF" w:themeColor="background1"/>
+          <w:cs/>
+        </w:rPr>
+        <w:t>ค่าพลังงาน</w:t>
+      </w:r>
+      <w:r>
+        <w:rPr>
+          <w:color w:val="FFFFFF" w:themeColor="background1"/>
+        </w:rPr>
+        <w:t xml:space="preserve">, </w:t>
+      </w:r>
+      <w:r>
+        <w:rPr>
+          <w:rFonts w:hint="cs"/>
+          <w:color w:val="FFFFFF" w:themeColor="background1"/>
+          <w:cs/>
+        </w:rPr>
+        <w:t xml:space="preserve">ค่า </w:t>
+      </w:r>
+      <w:proofErr w:type="spellStart"/>
+      <w:r>
+        <w:rPr>
+          <w:color w:val="FFFFFF" w:themeColor="background1"/>
+        </w:rPr>
+        <w:t>t_predefine</w:t>
+      </w:r>
+      <w:proofErr w:type="spellEnd"/>
+      <w:r>
+        <w:rPr>
+          <w:color w:val="FFFFFF" w:themeColor="background1"/>
+        </w:rPr>
+        <w:t>]</w:t>
       </w:r>
     </w:p>
     <w:p>
@@ -1149,76 +1233,6 @@
         </w:rPr>
         <w:t xml:space="preserve">    </w:t>
       </w:r>
-      <w:r>
-        <w:rPr>
-          <w:color w:val="FFFFFF" w:themeColor="background1"/>
-        </w:rPr>
-        <w:t>[</w:t>
-      </w:r>
-      <w:r>
-        <w:rPr>
-          <w:rFonts w:hint="cs"/>
-          <w:color w:val="FFFFFF" w:themeColor="background1"/>
-          <w:cs/>
-        </w:rPr>
-        <w:t>ตำแหน่ง</w:t>
-      </w:r>
-      <w:r>
-        <w:rPr>
-          <w:color w:val="FFFFFF" w:themeColor="background1"/>
-        </w:rPr>
-        <w:t xml:space="preserve">x, </w:t>
-      </w:r>
-      <w:r>
-        <w:rPr>
-          <w:rFonts w:hint="cs"/>
-          <w:color w:val="FFFFFF" w:themeColor="background1"/>
-          <w:cs/>
-        </w:rPr>
-        <w:t>ตำแหน่ง</w:t>
-      </w:r>
-      <w:r>
-        <w:rPr>
-          <w:color w:val="FFFFFF" w:themeColor="background1"/>
-        </w:rPr>
-        <w:t xml:space="preserve">y, </w:t>
-      </w:r>
-      <w:r>
-        <w:rPr>
-          <w:rFonts w:hint="cs"/>
-          <w:color w:val="FFFFFF" w:themeColor="background1"/>
-          <w:cs/>
-        </w:rPr>
-        <w:t>ค่าพลังงาน</w:t>
-      </w:r>
-      <w:r>
-        <w:rPr>
-          <w:color w:val="FFFFFF" w:themeColor="background1"/>
-        </w:rPr>
-        <w:t xml:space="preserve">, </w:t>
-      </w:r>
-      <w:r>
-        <w:rPr>
-          <w:rFonts w:hint="cs"/>
-          <w:color w:val="FFFFFF" w:themeColor="background1"/>
-          <w:cs/>
-        </w:rPr>
-        <w:t xml:space="preserve">ค่า </w:t>
-      </w:r>
-      <w:proofErr w:type="spellStart"/>
-      <w:r>
-        <w:rPr>
-          <w:color w:val="FFFFFF" w:themeColor="background1"/>
-        </w:rPr>
-        <w:t>t_predefine</w:t>
-      </w:r>
-      <w:proofErr w:type="spellEnd"/>
-      <w:r>
-        <w:rPr>
-          <w:color w:val="FFFFFF" w:themeColor="background1"/>
-        </w:rPr>
-        <w:t>]</w:t>
-      </w:r>
     </w:p>
     <w:p>
       <w:pPr>
@@ -1297,7 +1311,6 @@
       <w:pPr>
         <w:ind w:left="-810" w:right="-900"/>
         <w:rPr>
-          <w:rFonts w:hint="cs"/>
           <w:color w:val="FFFFFF" w:themeColor="background1"/>
         </w:rPr>
       </w:pPr>
@@ -1922,7 +1935,6 @@
         <w:pStyle w:val="ListParagraph"/>
         <w:ind w:left="-450" w:right="-900"/>
         <w:rPr>
-          <w:rFonts w:hint="cs"/>
           <w:color w:val="FFFFFF" w:themeColor="background1"/>
         </w:rPr>
       </w:pPr>
@@ -2968,6 +2980,382 @@
         </w:rPr>
         <w:t>*</w:t>
       </w:r>
+    </w:p>
+    <w:p>
+      <w:pPr>
+        <w:pStyle w:val="ListParagraph"/>
+        <w:numPr>
+          <w:ilvl w:val="0"/>
+          <w:numId w:val="1"/>
+        </w:numPr>
+        <w:ind w:left="-450" w:right="-900"/>
+        <w:rPr>
+          <w:color w:val="FFFFFF" w:themeColor="background1"/>
+        </w:rPr>
+      </w:pPr>
+      <w:r>
+        <w:rPr>
+          <w:color w:val="FFFFFF" w:themeColor="background1"/>
+        </w:rPr>
+        <w:t xml:space="preserve">Loop </w:t>
+      </w:r>
+      <w:r>
+        <w:rPr>
+          <w:rFonts w:hint="cs"/>
+          <w:color w:val="FFFFFF" w:themeColor="background1"/>
+          <w:cs/>
+        </w:rPr>
+        <w:t xml:space="preserve">ตามจำนวน </w:t>
+      </w:r>
+      <w:r>
+        <w:rPr>
+          <w:color w:val="FFFFFF" w:themeColor="background1"/>
+        </w:rPr>
+        <w:t>bs</w:t>
+      </w:r>
+    </w:p>
+    <w:p>
+      <w:pPr>
+        <w:pStyle w:val="ListParagraph"/>
+        <w:numPr>
+          <w:ilvl w:val="0"/>
+          <w:numId w:val="1"/>
+        </w:numPr>
+        <w:ind w:left="-450" w:right="-900"/>
+        <w:rPr>
+          <w:color w:val="FFFFFF" w:themeColor="background1"/>
+        </w:rPr>
+      </w:pPr>
+      <w:r>
+        <w:rPr>
+          <w:color w:val="FFFFFF" w:themeColor="background1"/>
+        </w:rPr>
+        <w:t xml:space="preserve">Input </w:t>
+      </w:r>
+      <w:r>
+        <w:rPr>
+          <w:rFonts w:hint="cs"/>
+          <w:color w:val="FFFFFF" w:themeColor="background1"/>
+          <w:cs/>
+        </w:rPr>
+        <w:t xml:space="preserve">ตำแหน่ง </w:t>
+      </w:r>
+      <w:r>
+        <w:rPr>
+          <w:color w:val="FFFFFF" w:themeColor="background1"/>
+        </w:rPr>
+        <w:t>bs</w:t>
+      </w:r>
+    </w:p>
+    <w:p>
+      <w:pPr>
+        <w:pStyle w:val="ListParagraph"/>
+        <w:numPr>
+          <w:ilvl w:val="0"/>
+          <w:numId w:val="1"/>
+        </w:numPr>
+        <w:ind w:left="-450" w:right="-900"/>
+        <w:rPr>
+          <w:color w:val="FFFFFF" w:themeColor="background1"/>
+        </w:rPr>
+      </w:pPr>
+      <w:r>
+        <w:rPr>
+          <w:rFonts w:hint="cs"/>
+          <w:color w:val="FFFFFF" w:themeColor="background1"/>
+          <w:cs/>
+        </w:rPr>
+        <w:t xml:space="preserve">หาจำนวน </w:t>
+      </w:r>
+      <w:r>
+        <w:rPr>
+          <w:color w:val="FFFFFF" w:themeColor="background1"/>
+        </w:rPr>
+        <w:t>node by width x height density</w:t>
+      </w:r>
+      <w:r>
+        <w:rPr>
+          <w:color w:val="FF0000"/>
+        </w:rPr>
+        <w:t>*</w:t>
+      </w:r>
+    </w:p>
+    <w:p>
+      <w:pPr>
+        <w:pStyle w:val="ListParagraph"/>
+        <w:numPr>
+          <w:ilvl w:val="0"/>
+          <w:numId w:val="1"/>
+        </w:numPr>
+        <w:ind w:left="-450" w:right="-900"/>
+        <w:rPr>
+          <w:color w:val="FFFFFF" w:themeColor="background1"/>
+        </w:rPr>
+      </w:pPr>
+      <w:r>
+        <w:rPr>
+          <w:color w:val="FFFFFF" w:themeColor="background1"/>
+        </w:rPr>
+        <w:t>Random</w:t>
+      </w:r>
+      <w:r>
+        <w:rPr>
+          <w:rFonts w:hint="cs"/>
+          <w:color w:val="FFFFFF" w:themeColor="background1"/>
+          <w:cs/>
+        </w:rPr>
+        <w:t xml:space="preserve">ตำแหน่ง </w:t>
+      </w:r>
+      <w:proofErr w:type="spellStart"/>
+      <w:proofErr w:type="gramStart"/>
+      <w:r>
+        <w:rPr>
+          <w:color w:val="FFFFFF" w:themeColor="background1"/>
+        </w:rPr>
+        <w:t>x,y</w:t>
+      </w:r>
+      <w:proofErr w:type="spellEnd"/>
+      <w:proofErr w:type="gramEnd"/>
+      <w:r>
+        <w:rPr>
+          <w:color w:val="FFFFFF" w:themeColor="background1"/>
+        </w:rPr>
+        <w:t xml:space="preserve"> </w:t>
+      </w:r>
+      <w:r>
+        <w:rPr>
+          <w:rFonts w:hint="cs"/>
+          <w:color w:val="FFFFFF" w:themeColor="background1"/>
+          <w:cs/>
+        </w:rPr>
+        <w:t xml:space="preserve">ตามจำนวน </w:t>
+      </w:r>
+      <w:r>
+        <w:rPr>
+          <w:color w:val="FFFFFF" w:themeColor="background1"/>
+        </w:rPr>
+        <w:t>node</w:t>
+      </w:r>
+      <w:r>
+        <w:rPr>
+          <w:rFonts w:hint="cs"/>
+          <w:color w:val="FFFFFF" w:themeColor="background1"/>
+          <w:cs/>
+        </w:rPr>
+        <w:t>ไว้เก็บ</w:t>
+      </w:r>
+      <w:r>
+        <w:rPr>
+          <w:color w:val="FF0000"/>
+        </w:rPr>
+        <w:t>*</w:t>
+      </w:r>
+      <w:r>
+        <w:rPr>
+          <w:rFonts w:hint="cs"/>
+          <w:color w:val="FFFFFF" w:themeColor="background1"/>
+          <w:cs/>
+        </w:rPr>
+        <w:t xml:space="preserve"> </w:t>
+      </w:r>
+      <w:r>
+        <w:rPr>
+          <w:color w:val="FFFFFF" w:themeColor="background1"/>
+          <w:cs/>
+        </w:rPr>
+        <w:tab/>
+      </w:r>
+      <w:r>
+        <w:rPr>
+          <w:rFonts w:hint="cs"/>
+          <w:color w:val="FFFFFF" w:themeColor="background1"/>
+          <w:cs/>
+        </w:rPr>
+        <w:t xml:space="preserve"> </w:t>
+      </w:r>
+      <w:r>
+        <w:rPr>
+          <w:color w:val="FFFFFF" w:themeColor="background1"/>
+        </w:rPr>
+        <w:t xml:space="preserve">; </w:t>
+      </w:r>
+      <w:r>
+        <w:rPr>
+          <w:rFonts w:hint="cs"/>
+          <w:color w:val="FFFFFF" w:themeColor="background1"/>
+          <w:cs/>
+        </w:rPr>
+        <w:t>ห้ามซ้ำกัน ห้ามซ้ำกับ</w:t>
+      </w:r>
+      <w:r>
+        <w:rPr>
+          <w:color w:val="FFFFFF" w:themeColor="background1"/>
+        </w:rPr>
+        <w:t>base</w:t>
+      </w:r>
+    </w:p>
+    <w:p>
+      <w:pPr>
+        <w:ind w:left="-450" w:right="-900"/>
+        <w:rPr>
+          <w:color w:val="FFFFFF" w:themeColor="background1"/>
+        </w:rPr>
+      </w:pPr>
+      <w:r>
+        <w:rPr>
+          <w:color w:val="FFFFFF" w:themeColor="background1"/>
+        </w:rPr>
+        <w:t xml:space="preserve"> </w:t>
+      </w:r>
+      <w:r>
+        <w:rPr>
+          <w:color w:val="FFFFFF" w:themeColor="background1"/>
+        </w:rPr>
+        <w:tab/>
+      </w:r>
+      <w:r>
+        <w:rPr>
+          <w:color w:val="FFFFFF" w:themeColor="background1"/>
+        </w:rPr>
+        <w:tab/>
+      </w:r>
+      <w:r>
+        <w:rPr>
+          <w:color w:val="FFFFFF" w:themeColor="background1"/>
+        </w:rPr>
+        <w:tab/>
+      </w:r>
+      <w:r>
+        <w:rPr>
+          <w:color w:val="FFFFFF" w:themeColor="background1"/>
+        </w:rPr>
+        <w:tab/>
+      </w:r>
+    </w:p>
+    <w:p>
+      <w:pPr>
+        <w:ind w:left="-450" w:right="-900"/>
+        <w:rPr>
+          <w:color w:val="FFFFFF" w:themeColor="background1"/>
+        </w:rPr>
+      </w:pPr>
+    </w:p>
+    <w:p>
+      <w:pPr>
+        <w:ind w:left="-450" w:right="-900"/>
+        <w:rPr>
+          <w:color w:val="FFFFFF" w:themeColor="background1"/>
+        </w:rPr>
+      </w:pPr>
+    </w:p>
+    <w:p>
+      <w:pPr>
+        <w:ind w:left="990" w:right="-900" w:firstLine="1170"/>
+        <w:rPr>
+          <w:color w:val="FFFFFF" w:themeColor="background1"/>
+        </w:rPr>
+      </w:pPr>
+      <w:proofErr w:type="gramStart"/>
+      <w:r>
+        <w:rPr>
+          <w:color w:val="FFFFFF" w:themeColor="background1"/>
+        </w:rPr>
+        <w:lastRenderedPageBreak/>
+        <w:t>Node[</w:t>
+      </w:r>
+      <w:proofErr w:type="gramEnd"/>
+      <w:r>
+        <w:rPr>
+          <w:color w:val="FFFFFF" w:themeColor="background1"/>
+        </w:rPr>
+        <w:t>0], Node[1], Node[2],    Node[3]</w:t>
+      </w:r>
+    </w:p>
+    <w:p>
+      <w:pPr>
+        <w:ind w:right="-900"/>
+        <w:rPr>
+          <w:rFonts w:hint="cs"/>
+          <w:color w:val="FFFFFF" w:themeColor="background1"/>
+          <w:cs/>
+        </w:rPr>
+      </w:pPr>
+      <w:r>
+        <w:rPr>
+          <w:color w:val="FFFFFF" w:themeColor="background1"/>
+        </w:rPr>
+        <w:t xml:space="preserve">                                     </w:t>
+      </w:r>
+      <w:r>
+        <w:rPr>
+          <w:color w:val="FFFFFF" w:themeColor="background1"/>
+        </w:rPr>
+        <w:t>[</w:t>
+      </w:r>
+      <w:r>
+        <w:rPr>
+          <w:rFonts w:hint="cs"/>
+          <w:color w:val="FFFFFF" w:themeColor="background1"/>
+          <w:cs/>
+        </w:rPr>
+        <w:t>ตำแหน่ง</w:t>
+      </w:r>
+      <w:r>
+        <w:rPr>
+          <w:color w:val="FFFFFF" w:themeColor="background1"/>
+        </w:rPr>
+        <w:t xml:space="preserve">x, </w:t>
+      </w:r>
+      <w:r>
+        <w:rPr>
+          <w:rFonts w:hint="cs"/>
+          <w:color w:val="FFFFFF" w:themeColor="background1"/>
+          <w:cs/>
+        </w:rPr>
+        <w:t>ตำแหน่ง</w:t>
+      </w:r>
+      <w:r>
+        <w:rPr>
+          <w:color w:val="FFFFFF" w:themeColor="background1"/>
+        </w:rPr>
+        <w:t xml:space="preserve">y, </w:t>
+      </w:r>
+      <w:r>
+        <w:rPr>
+          <w:rFonts w:hint="cs"/>
+          <w:color w:val="FFFFFF" w:themeColor="background1"/>
+          <w:cs/>
+        </w:rPr>
+        <w:t>ค่าพลังงาน</w:t>
+      </w:r>
+      <w:r>
+        <w:rPr>
+          <w:color w:val="FFFFFF" w:themeColor="background1"/>
+        </w:rPr>
+        <w:t xml:space="preserve">, </w:t>
+      </w:r>
+      <w:r>
+        <w:rPr>
+          <w:rFonts w:hint="cs"/>
+          <w:color w:val="FFFFFF" w:themeColor="background1"/>
+          <w:cs/>
+        </w:rPr>
+        <w:t xml:space="preserve">ค่า </w:t>
+      </w:r>
+      <w:proofErr w:type="spellStart"/>
+      <w:r>
+        <w:rPr>
+          <w:color w:val="FFFFFF" w:themeColor="background1"/>
+        </w:rPr>
+        <w:t>t_predefine</w:t>
+      </w:r>
+      <w:proofErr w:type="spellEnd"/>
+      <w:r>
+        <w:rPr>
+          <w:color w:val="FFFFFF" w:themeColor="background1"/>
+        </w:rPr>
+        <w:t>]</w:t>
+      </w:r>
       <w:bookmarkStart w:id="0" w:name="_GoBack"/>
       <w:bookmarkEnd w:id="0"/>
     </w:p>
@@ -2985,275 +3373,9 @@
       </w:pPr>
       <w:r>
         <w:rPr>
-          <w:color w:val="FFFFFF" w:themeColor="background1"/>
-        </w:rPr>
-        <w:t xml:space="preserve">Loop </w:t>
-      </w:r>
-      <w:r>
-        <w:rPr>
-          <w:rFonts w:hint="cs"/>
-          <w:color w:val="FFFFFF" w:themeColor="background1"/>
-          <w:cs/>
-        </w:rPr>
-        <w:t xml:space="preserve">ตามจำนวน </w:t>
-      </w:r>
-      <w:r>
-        <w:rPr>
-          <w:color w:val="FFFFFF" w:themeColor="background1"/>
-        </w:rPr>
-        <w:t>bs</w:t>
-      </w:r>
-    </w:p>
-    <w:p>
-      <w:pPr>
-        <w:pStyle w:val="ListParagraph"/>
-        <w:numPr>
-          <w:ilvl w:val="0"/>
-          <w:numId w:val="1"/>
-        </w:numPr>
-        <w:ind w:left="-450" w:right="-900"/>
-        <w:rPr>
-          <w:color w:val="FFFFFF" w:themeColor="background1"/>
-        </w:rPr>
-      </w:pPr>
-      <w:r>
-        <w:rPr>
-          <w:color w:val="FFFFFF" w:themeColor="background1"/>
-        </w:rPr>
-        <w:t xml:space="preserve">Input </w:t>
-      </w:r>
-      <w:r>
-        <w:rPr>
-          <w:rFonts w:hint="cs"/>
-          <w:color w:val="FFFFFF" w:themeColor="background1"/>
-          <w:cs/>
-        </w:rPr>
-        <w:t xml:space="preserve">ตำแหน่ง </w:t>
-      </w:r>
-      <w:r>
-        <w:rPr>
-          <w:color w:val="FFFFFF" w:themeColor="background1"/>
-        </w:rPr>
-        <w:t>bs</w:t>
-      </w:r>
-    </w:p>
-    <w:p>
-      <w:pPr>
-        <w:pStyle w:val="ListParagraph"/>
-        <w:numPr>
-          <w:ilvl w:val="0"/>
-          <w:numId w:val="1"/>
-        </w:numPr>
-        <w:ind w:left="-450" w:right="-900"/>
-        <w:rPr>
-          <w:color w:val="FFFFFF" w:themeColor="background1"/>
-        </w:rPr>
-      </w:pPr>
-      <w:r>
-        <w:rPr>
-          <w:rFonts w:hint="cs"/>
-          <w:color w:val="FFFFFF" w:themeColor="background1"/>
-          <w:cs/>
-        </w:rPr>
-        <w:t xml:space="preserve">หาจำนวน </w:t>
-      </w:r>
-      <w:r>
-        <w:rPr>
-          <w:color w:val="FFFFFF" w:themeColor="background1"/>
-        </w:rPr>
-        <w:t>node by width x height density</w:t>
-      </w:r>
-      <w:r>
-        <w:rPr>
-          <w:color w:val="FF0000"/>
-        </w:rPr>
-        <w:t>*</w:t>
-      </w:r>
-    </w:p>
-    <w:p>
-      <w:pPr>
-        <w:pStyle w:val="ListParagraph"/>
-        <w:numPr>
-          <w:ilvl w:val="0"/>
-          <w:numId w:val="1"/>
-        </w:numPr>
-        <w:ind w:left="-450" w:right="-900"/>
-        <w:rPr>
-          <w:color w:val="FFFFFF" w:themeColor="background1"/>
-        </w:rPr>
-      </w:pPr>
-      <w:r>
-        <w:rPr>
-          <w:color w:val="FFFFFF" w:themeColor="background1"/>
-        </w:rPr>
-        <w:t>Random</w:t>
-      </w:r>
-      <w:r>
-        <w:rPr>
-          <w:rFonts w:hint="cs"/>
-          <w:color w:val="FFFFFF" w:themeColor="background1"/>
-          <w:cs/>
-        </w:rPr>
-        <w:t xml:space="preserve">ตำแหน่ง </w:t>
-      </w:r>
-      <w:proofErr w:type="spellStart"/>
-      <w:proofErr w:type="gramStart"/>
-      <w:r>
-        <w:rPr>
-          <w:color w:val="FFFFFF" w:themeColor="background1"/>
-        </w:rPr>
-        <w:t>x,y</w:t>
-      </w:r>
-      <w:proofErr w:type="spellEnd"/>
-      <w:proofErr w:type="gramEnd"/>
-      <w:r>
-        <w:rPr>
-          <w:color w:val="FFFFFF" w:themeColor="background1"/>
-        </w:rPr>
-        <w:t xml:space="preserve"> </w:t>
-      </w:r>
-      <w:r>
-        <w:rPr>
-          <w:rFonts w:hint="cs"/>
-          <w:color w:val="FFFFFF" w:themeColor="background1"/>
-          <w:cs/>
-        </w:rPr>
-        <w:t xml:space="preserve">ตามจำนวน </w:t>
-      </w:r>
-      <w:r>
-        <w:rPr>
-          <w:color w:val="FFFFFF" w:themeColor="background1"/>
-        </w:rPr>
-        <w:t>node</w:t>
-      </w:r>
-      <w:r>
-        <w:rPr>
-          <w:rFonts w:hint="cs"/>
-          <w:color w:val="FFFFFF" w:themeColor="background1"/>
-          <w:cs/>
-        </w:rPr>
-        <w:t>ไว้เก็บ</w:t>
-      </w:r>
-      <w:r>
-        <w:rPr>
-          <w:color w:val="FF0000"/>
-        </w:rPr>
-        <w:t>*</w:t>
-      </w:r>
-      <w:r>
-        <w:rPr>
-          <w:rFonts w:hint="cs"/>
-          <w:color w:val="FFFFFF" w:themeColor="background1"/>
-          <w:cs/>
-        </w:rPr>
-        <w:t xml:space="preserve"> </w:t>
-      </w:r>
-      <w:r>
-        <w:rPr>
-          <w:color w:val="FFFFFF" w:themeColor="background1"/>
-          <w:cs/>
-        </w:rPr>
-        <w:tab/>
-      </w:r>
-      <w:r>
-        <w:rPr>
-          <w:rFonts w:hint="cs"/>
-          <w:color w:val="FFFFFF" w:themeColor="background1"/>
-          <w:cs/>
-        </w:rPr>
-        <w:t xml:space="preserve"> </w:t>
-      </w:r>
-      <w:r>
-        <w:rPr>
-          <w:color w:val="FFFFFF" w:themeColor="background1"/>
-        </w:rPr>
-        <w:t xml:space="preserve">; </w:t>
-      </w:r>
-      <w:r>
-        <w:rPr>
-          <w:rFonts w:hint="cs"/>
-          <w:color w:val="FFFFFF" w:themeColor="background1"/>
-          <w:cs/>
-        </w:rPr>
-        <w:t>ห้ามซ้ำกัน ห้ามซ้ำกับ</w:t>
-      </w:r>
-      <w:r>
-        <w:rPr>
-          <w:color w:val="FFFFFF" w:themeColor="background1"/>
-        </w:rPr>
-        <w:t>base</w:t>
-      </w:r>
-    </w:p>
-    <w:p>
-      <w:pPr>
-        <w:ind w:left="-450" w:right="-900"/>
-        <w:rPr>
-          <w:color w:val="FFFFFF" w:themeColor="background1"/>
-        </w:rPr>
-      </w:pPr>
-      <w:r>
-        <w:rPr>
-          <w:color w:val="FFFFFF" w:themeColor="background1"/>
-        </w:rPr>
-        <w:t xml:space="preserve"> </w:t>
-      </w:r>
-      <w:r>
-        <w:rPr>
-          <w:color w:val="FFFFFF" w:themeColor="background1"/>
-        </w:rPr>
-        <w:tab/>
-      </w:r>
-      <w:r>
-        <w:rPr>
-          <w:color w:val="FFFFFF" w:themeColor="background1"/>
-        </w:rPr>
-        <w:tab/>
-      </w:r>
-      <w:r>
-        <w:rPr>
-          <w:color w:val="FFFFFF" w:themeColor="background1"/>
-        </w:rPr>
-        <w:tab/>
-      </w:r>
-      <w:r>
-        <w:rPr>
-          <w:color w:val="FFFFFF" w:themeColor="background1"/>
-        </w:rPr>
-        <w:tab/>
-      </w:r>
-      <w:proofErr w:type="gramStart"/>
-      <w:r>
-        <w:rPr>
-          <w:color w:val="FFFFFF" w:themeColor="background1"/>
-        </w:rPr>
-        <w:t>Node[</w:t>
-      </w:r>
-      <w:proofErr w:type="gramEnd"/>
-      <w:r>
-        <w:rPr>
-          <w:color w:val="FFFFFF" w:themeColor="background1"/>
-        </w:rPr>
-        <w:t>0], Node[1], Node[2],    Node[3]</w:t>
-      </w:r>
-    </w:p>
-    <w:p>
-      <w:pPr>
-        <w:pStyle w:val="ListParagraph"/>
-        <w:numPr>
-          <w:ilvl w:val="0"/>
-          <w:numId w:val="1"/>
-        </w:numPr>
-        <w:ind w:left="-450" w:right="-900"/>
-        <w:rPr>
-          <w:color w:val="FFFFFF" w:themeColor="background1"/>
-        </w:rPr>
-      </w:pPr>
-      <w:r>
-        <w:rPr>
           <w:noProof/>
           <w:color w:val="FFFFFF" w:themeColor="background1"/>
         </w:rPr>
-        <w:lastRenderedPageBreak/>
         <w:drawing>
           <wp:anchor distT="0" distB="0" distL="114300" distR="114300" simplePos="0" relativeHeight="251660288" behindDoc="0" locked="0" layoutInCell="1" allowOverlap="1" wp14:anchorId="2C618F31" wp14:editId="35BF0792">
             <wp:simplePos x="0" y="0"/>
@@ -3324,82 +3446,12 @@
         <w:rPr>
           <w:color w:val="FFFFFF" w:themeColor="background1"/>
         </w:rPr>
-        <w:t xml:space="preserve">     [</w:t>
-      </w:r>
-      <w:r>
-        <w:rPr>
-          <w:rFonts w:hint="cs"/>
-          <w:color w:val="FFFFFF" w:themeColor="background1"/>
-          <w:cs/>
-        </w:rPr>
-        <w:t>ตำแหน่ง</w:t>
-      </w:r>
-      <w:r>
-        <w:rPr>
-          <w:color w:val="FFFFFF" w:themeColor="background1"/>
-        </w:rPr>
-        <w:t xml:space="preserve">x, </w:t>
-      </w:r>
-      <w:r>
-        <w:rPr>
-          <w:rFonts w:hint="cs"/>
-          <w:color w:val="FFFFFF" w:themeColor="background1"/>
-          <w:cs/>
-        </w:rPr>
-        <w:t>ตำแหน่ง</w:t>
-      </w:r>
-      <w:r>
-        <w:rPr>
-          <w:color w:val="FFFFFF" w:themeColor="background1"/>
-        </w:rPr>
-        <w:t xml:space="preserve">y, </w:t>
-      </w:r>
-      <w:r>
-        <w:rPr>
-          <w:rFonts w:hint="cs"/>
-          <w:color w:val="FFFFFF" w:themeColor="background1"/>
-          <w:cs/>
-        </w:rPr>
-        <w:t>ค่าพลังงาน</w:t>
-      </w:r>
-      <w:r>
-        <w:rPr>
-          <w:color w:val="FFFFFF" w:themeColor="background1"/>
-        </w:rPr>
-        <w:t xml:space="preserve">, </w:t>
-      </w:r>
-      <w:r>
-        <w:rPr>
-          <w:rFonts w:hint="cs"/>
-          <w:color w:val="FFFFFF" w:themeColor="background1"/>
-          <w:cs/>
-        </w:rPr>
-        <w:t xml:space="preserve">ค่า </w:t>
-      </w:r>
-      <w:proofErr w:type="spellStart"/>
-      <w:r>
-        <w:rPr>
-          <w:color w:val="FFFFFF" w:themeColor="background1"/>
-        </w:rPr>
-        <w:t>t_predefine</w:t>
-      </w:r>
-      <w:proofErr w:type="spellEnd"/>
-      <w:r>
-        <w:rPr>
-          <w:color w:val="FFFFFF" w:themeColor="background1"/>
-        </w:rPr>
-        <w:t>]</w:t>
+        <w:t xml:space="preserve">  </w:t>
       </w:r>
       <w:r>
         <w:rPr>
           <w:color w:val="FF0000"/>
         </w:rPr>
-        <w:t xml:space="preserve"> </w:t>
-      </w:r>
-      <w:r>
-        <w:rPr>
-          <w:color w:val="FF0000"/>
-        </w:rPr>
         <w:t>*</w:t>
       </w:r>
     </w:p>
@@ -3474,7 +3526,6 @@
       <w:pPr>
         <w:ind w:left="-810" w:right="-900"/>
         <w:rPr>
-          <w:rFonts w:hint="cs"/>
           <w:color w:val="FFFFFF" w:themeColor="background1"/>
         </w:rPr>
       </w:pPr>

</xml_diff>